<commit_message>
Inserção prototipo de baixa fidelidade
</commit_message>
<xml_diff>
--- a/documentacao/PIGP2015_Documentação/PIGP_2015_Template_DOCUMENTAÇÃO DO PROJETO.docx
+++ b/documentacao/PIGP2015_Documentação/PIGP_2015_Template_DOCUMENTAÇÃO DO PROJETO.docx
@@ -756,7 +756,7 @@
         </w:rPr>
         <w:fldChar w:fldCharType="separate"/>
       </w:r>
-      <w:hyperlink w:anchor="_Toc417386318" w:history="1">
+      <w:hyperlink w:anchor="_Toc417539021" w:history="1">
         <w:r>
           <w:rPr>
             <w:rStyle w:val="Hyperlink"/>
@@ -783,7 +783,7 @@
             <w:noProof/>
             <w:webHidden/>
           </w:rPr>
-          <w:instrText xml:space="preserve"> PAGEREF _Toc417386318 \h </w:instrText>
+          <w:instrText xml:space="preserve"> PAGEREF _Toc417539021 \h </w:instrText>
         </w:r>
         <w:r>
           <w:rPr>
@@ -827,7 +827,7 @@
           <w:szCs w:val="22"/>
         </w:rPr>
       </w:pPr>
-      <w:hyperlink w:anchor="_Toc417386319" w:history="1">
+      <w:hyperlink w:anchor="_Toc417539022" w:history="1">
         <w:r>
           <w:rPr>
             <w:rStyle w:val="Hyperlink"/>
@@ -854,7 +854,7 @@
             <w:noProof/>
             <w:webHidden/>
           </w:rPr>
-          <w:instrText xml:space="preserve"> PAGEREF _Toc417386319 \h </w:instrText>
+          <w:instrText xml:space="preserve"> PAGEREF _Toc417539022 \h </w:instrText>
         </w:r>
         <w:r>
           <w:rPr>
@@ -898,7 +898,7 @@
           <w:szCs w:val="22"/>
         </w:rPr>
       </w:pPr>
-      <w:hyperlink w:anchor="_Toc417386320" w:history="1">
+      <w:hyperlink w:anchor="_Toc417539023" w:history="1">
         <w:r>
           <w:rPr>
             <w:rStyle w:val="Hyperlink"/>
@@ -925,7 +925,7 @@
             <w:noProof/>
             <w:webHidden/>
           </w:rPr>
-          <w:instrText xml:space="preserve"> PAGEREF _Toc417386320 \h </w:instrText>
+          <w:instrText xml:space="preserve"> PAGEREF _Toc417539023 \h </w:instrText>
         </w:r>
         <w:r>
           <w:rPr>
@@ -969,7 +969,7 @@
           <w:szCs w:val="22"/>
         </w:rPr>
       </w:pPr>
-      <w:hyperlink w:anchor="_Toc417386321" w:history="1">
+      <w:hyperlink w:anchor="_Toc417539024" w:history="1">
         <w:r>
           <w:rPr>
             <w:rStyle w:val="Hyperlink"/>
@@ -996,7 +996,7 @@
             <w:noProof/>
             <w:webHidden/>
           </w:rPr>
-          <w:instrText xml:space="preserve"> PAGEREF _Toc417386321 \h </w:instrText>
+          <w:instrText xml:space="preserve"> PAGEREF _Toc417539024 \h </w:instrText>
         </w:r>
         <w:r>
           <w:rPr>
@@ -1040,7 +1040,7 @@
           <w:szCs w:val="22"/>
         </w:rPr>
       </w:pPr>
-      <w:hyperlink w:anchor="_Toc417386322" w:history="1">
+      <w:hyperlink w:anchor="_Toc417539025" w:history="1">
         <w:r>
           <w:rPr>
             <w:rStyle w:val="Hyperlink"/>
@@ -1067,7 +1067,7 @@
             <w:noProof/>
             <w:webHidden/>
           </w:rPr>
-          <w:instrText xml:space="preserve"> PAGEREF _Toc417386322 \h </w:instrText>
+          <w:instrText xml:space="preserve"> PAGEREF _Toc417539025 \h </w:instrText>
         </w:r>
         <w:r>
           <w:rPr>
@@ -1111,7 +1111,7 @@
           <w:szCs w:val="22"/>
         </w:rPr>
       </w:pPr>
-      <w:hyperlink w:anchor="_Toc417386323" w:history="1">
+      <w:hyperlink w:anchor="_Toc417539026" w:history="1">
         <w:r>
           <w:rPr>
             <w:rStyle w:val="Hyperlink"/>
@@ -1138,7 +1138,7 @@
             <w:noProof/>
             <w:webHidden/>
           </w:rPr>
-          <w:instrText xml:space="preserve"> PAGEREF _Toc417386323 \h </w:instrText>
+          <w:instrText xml:space="preserve"> PAGEREF _Toc417539026 \h </w:instrText>
         </w:r>
         <w:r>
           <w:rPr>
@@ -1182,7 +1182,7 @@
           <w:szCs w:val="22"/>
         </w:rPr>
       </w:pPr>
-      <w:hyperlink w:anchor="_Toc417386324" w:history="1">
+      <w:hyperlink w:anchor="_Toc417539027" w:history="1">
         <w:r>
           <w:rPr>
             <w:rStyle w:val="Hyperlink"/>
@@ -1209,7 +1209,7 @@
             <w:noProof/>
             <w:webHidden/>
           </w:rPr>
-          <w:instrText xml:space="preserve"> PAGEREF _Toc417386324 \h </w:instrText>
+          <w:instrText xml:space="preserve"> PAGEREF _Toc417539027 \h </w:instrText>
         </w:r>
         <w:r>
           <w:rPr>
@@ -1253,7 +1253,7 @@
           <w:szCs w:val="22"/>
         </w:rPr>
       </w:pPr>
-      <w:hyperlink w:anchor="_Toc417386325" w:history="1">
+      <w:hyperlink w:anchor="_Toc417539028" w:history="1">
         <w:r>
           <w:rPr>
             <w:rStyle w:val="Hyperlink"/>
@@ -1280,7 +1280,7 @@
             <w:noProof/>
             <w:webHidden/>
           </w:rPr>
-          <w:instrText xml:space="preserve"> PAGEREF _Toc417386325 \h </w:instrText>
+          <w:instrText xml:space="preserve"> PAGEREF _Toc417539028 \h </w:instrText>
         </w:r>
         <w:r>
           <w:rPr>
@@ -1324,7 +1324,7 @@
           <w:szCs w:val="22"/>
         </w:rPr>
       </w:pPr>
-      <w:hyperlink w:anchor="_Toc417386326" w:history="1">
+      <w:hyperlink w:anchor="_Toc417539029" w:history="1">
         <w:r>
           <w:rPr>
             <w:rStyle w:val="Hyperlink"/>
@@ -1351,7 +1351,7 @@
             <w:noProof/>
             <w:webHidden/>
           </w:rPr>
-          <w:instrText xml:space="preserve"> PAGEREF _Toc417386326 \h </w:instrText>
+          <w:instrText xml:space="preserve"> PAGEREF _Toc417539029 \h </w:instrText>
         </w:r>
         <w:r>
           <w:rPr>
@@ -1395,7 +1395,7 @@
           <w:szCs w:val="22"/>
         </w:rPr>
       </w:pPr>
-      <w:hyperlink w:anchor="_Toc417386327" w:history="1">
+      <w:hyperlink w:anchor="_Toc417539030" w:history="1">
         <w:r>
           <w:rPr>
             <w:rStyle w:val="Hyperlink"/>
@@ -1422,7 +1422,7 @@
             <w:noProof/>
             <w:webHidden/>
           </w:rPr>
-          <w:instrText xml:space="preserve"> PAGEREF _Toc417386327 \h </w:instrText>
+          <w:instrText xml:space="preserve"> PAGEREF _Toc417539030 \h </w:instrText>
         </w:r>
         <w:r>
           <w:rPr>
@@ -1466,7 +1466,7 @@
           <w:szCs w:val="22"/>
         </w:rPr>
       </w:pPr>
-      <w:hyperlink w:anchor="_Toc417386328" w:history="1">
+      <w:hyperlink w:anchor="_Toc417539031" w:history="1">
         <w:r>
           <w:rPr>
             <w:rStyle w:val="Hyperlink"/>
@@ -1493,7 +1493,7 @@
             <w:noProof/>
             <w:webHidden/>
           </w:rPr>
-          <w:instrText xml:space="preserve"> PAGEREF _Toc417386328 \h </w:instrText>
+          <w:instrText xml:space="preserve"> PAGEREF _Toc417539031 \h </w:instrText>
         </w:r>
         <w:r>
           <w:rPr>
@@ -1537,7 +1537,7 @@
           <w:szCs w:val="22"/>
         </w:rPr>
       </w:pPr>
-      <w:hyperlink w:anchor="_Toc417386329" w:history="1">
+      <w:hyperlink w:anchor="_Toc417539032" w:history="1">
         <w:r>
           <w:rPr>
             <w:rStyle w:val="Hyperlink"/>
@@ -1564,7 +1564,7 @@
             <w:noProof/>
             <w:webHidden/>
           </w:rPr>
-          <w:instrText xml:space="preserve"> PAGEREF _Toc417386329 \h </w:instrText>
+          <w:instrText xml:space="preserve"> PAGEREF _Toc417539032 \h </w:instrText>
         </w:r>
         <w:r>
           <w:rPr>
@@ -1608,13 +1608,13 @@
           <w:szCs w:val="22"/>
         </w:rPr>
       </w:pPr>
-      <w:hyperlink w:anchor="_Toc417386330" w:history="1">
+      <w:hyperlink w:anchor="_Toc417539033" w:history="1">
         <w:r>
           <w:rPr>
             <w:rStyle w:val="Hyperlink"/>
             <w:noProof/>
           </w:rPr>
-          <w:t>Figura 13-Arquitetura do Sistema</w:t>
+          <w:t>Figura 13 - Login</w:t>
         </w:r>
         <w:r>
           <w:rPr>
@@ -1635,7 +1635,7 @@
             <w:noProof/>
             <w:webHidden/>
           </w:rPr>
-          <w:instrText xml:space="preserve"> PAGEREF _Toc417386330 \h </w:instrText>
+          <w:instrText xml:space="preserve"> PAGEREF _Toc417539033 \h </w:instrText>
         </w:r>
         <w:r>
           <w:rPr>
@@ -1679,13 +1679,13 @@
           <w:szCs w:val="22"/>
         </w:rPr>
       </w:pPr>
-      <w:hyperlink w:anchor="_Toc417386331" w:history="1">
+      <w:hyperlink w:anchor="_Toc417539034" w:history="1">
         <w:r>
           <w:rPr>
             <w:rStyle w:val="Hyperlink"/>
             <w:noProof/>
           </w:rPr>
-          <w:t>Figura 14 - Modelo Lógico de Banco de Dados</w:t>
+          <w:t>Figura 14 - Home do Aluno</w:t>
         </w:r>
         <w:r>
           <w:rPr>
@@ -1706,7 +1706,7 @@
             <w:noProof/>
             <w:webHidden/>
           </w:rPr>
-          <w:instrText xml:space="preserve"> PAGEREF _Toc417386331 \h </w:instrText>
+          <w:instrText xml:space="preserve"> PAGEREF _Toc417539034 \h </w:instrText>
         </w:r>
         <w:r>
           <w:rPr>
@@ -1726,7 +1726,362 @@
             <w:noProof/>
             <w:webHidden/>
           </w:rPr>
+          <w:t>82</w:t>
+        </w:r>
+        <w:r>
+          <w:rPr>
+            <w:noProof/>
+            <w:webHidden/>
+          </w:rPr>
+          <w:fldChar w:fldCharType="end"/>
+        </w:r>
+      </w:hyperlink>
+    </w:p>
+    <w:p>
+      <w:pPr>
+        <w:pStyle w:val="ndicedeilustraes"/>
+        <w:tabs>
+          <w:tab w:val="right" w:leader="dot" w:pos="9269"/>
+        </w:tabs>
+        <w:rPr>
+          <w:rFonts w:asciiTheme="minorHAnsi" w:eastAsiaTheme="minorEastAsia" w:hAnsiTheme="minorHAnsi" w:cstheme="minorBidi"/>
+          <w:noProof/>
+          <w:sz w:val="22"/>
+          <w:szCs w:val="22"/>
+        </w:rPr>
+      </w:pPr>
+      <w:hyperlink w:anchor="_Toc417539035" w:history="1">
+        <w:r>
+          <w:rPr>
+            <w:rStyle w:val="Hyperlink"/>
+            <w:noProof/>
+          </w:rPr>
+          <w:t>Figura 15 - Criar Boletim</w:t>
+        </w:r>
+        <w:r>
+          <w:rPr>
+            <w:noProof/>
+            <w:webHidden/>
+          </w:rPr>
+          <w:tab/>
+        </w:r>
+        <w:r>
+          <w:rPr>
+            <w:noProof/>
+            <w:webHidden/>
+          </w:rPr>
+          <w:fldChar w:fldCharType="begin"/>
+        </w:r>
+        <w:r>
+          <w:rPr>
+            <w:noProof/>
+            <w:webHidden/>
+          </w:rPr>
+          <w:instrText xml:space="preserve"> PAGEREF _Toc417539035 \h </w:instrText>
+        </w:r>
+        <w:r>
+          <w:rPr>
+            <w:noProof/>
+            <w:webHidden/>
+          </w:rPr>
+        </w:r>
+        <w:r>
+          <w:rPr>
+            <w:noProof/>
+            <w:webHidden/>
+          </w:rPr>
+          <w:fldChar w:fldCharType="separate"/>
+        </w:r>
+        <w:r>
+          <w:rPr>
+            <w:noProof/>
+            <w:webHidden/>
+          </w:rPr>
+          <w:t>83</w:t>
+        </w:r>
+        <w:r>
+          <w:rPr>
+            <w:noProof/>
+            <w:webHidden/>
+          </w:rPr>
+          <w:fldChar w:fldCharType="end"/>
+        </w:r>
+      </w:hyperlink>
+    </w:p>
+    <w:p>
+      <w:pPr>
+        <w:pStyle w:val="ndicedeilustraes"/>
+        <w:tabs>
+          <w:tab w:val="right" w:leader="dot" w:pos="9269"/>
+        </w:tabs>
+        <w:rPr>
+          <w:rFonts w:asciiTheme="minorHAnsi" w:eastAsiaTheme="minorEastAsia" w:hAnsiTheme="minorHAnsi" w:cstheme="minorBidi"/>
+          <w:noProof/>
+          <w:sz w:val="22"/>
+          <w:szCs w:val="22"/>
+        </w:rPr>
+      </w:pPr>
+      <w:hyperlink w:anchor="_Toc417539036" w:history="1">
+        <w:r>
+          <w:rPr>
+            <w:rStyle w:val="Hyperlink"/>
+            <w:noProof/>
+          </w:rPr>
+          <w:t>Figura 16 - Cadastrar Ocorrência</w:t>
+        </w:r>
+        <w:r>
+          <w:rPr>
+            <w:noProof/>
+            <w:webHidden/>
+          </w:rPr>
+          <w:tab/>
+        </w:r>
+        <w:r>
+          <w:rPr>
+            <w:noProof/>
+            <w:webHidden/>
+          </w:rPr>
+          <w:fldChar w:fldCharType="begin"/>
+        </w:r>
+        <w:r>
+          <w:rPr>
+            <w:noProof/>
+            <w:webHidden/>
+          </w:rPr>
+          <w:instrText xml:space="preserve"> PAGEREF _Toc417539036 \h </w:instrText>
+        </w:r>
+        <w:r>
+          <w:rPr>
+            <w:noProof/>
+            <w:webHidden/>
+          </w:rPr>
+        </w:r>
+        <w:r>
+          <w:rPr>
+            <w:noProof/>
+            <w:webHidden/>
+          </w:rPr>
+          <w:fldChar w:fldCharType="separate"/>
+        </w:r>
+        <w:r>
+          <w:rPr>
+            <w:noProof/>
+            <w:webHidden/>
+          </w:rPr>
+          <w:t>83</w:t>
+        </w:r>
+        <w:r>
+          <w:rPr>
+            <w:noProof/>
+            <w:webHidden/>
+          </w:rPr>
+          <w:fldChar w:fldCharType="end"/>
+        </w:r>
+      </w:hyperlink>
+    </w:p>
+    <w:p>
+      <w:pPr>
+        <w:pStyle w:val="ndicedeilustraes"/>
+        <w:tabs>
+          <w:tab w:val="right" w:leader="dot" w:pos="9269"/>
+        </w:tabs>
+        <w:rPr>
+          <w:rFonts w:asciiTheme="minorHAnsi" w:eastAsiaTheme="minorEastAsia" w:hAnsiTheme="minorHAnsi" w:cstheme="minorBidi"/>
+          <w:noProof/>
+          <w:sz w:val="22"/>
+          <w:szCs w:val="22"/>
+        </w:rPr>
+      </w:pPr>
+      <w:hyperlink w:anchor="_Toc417539037" w:history="1">
+        <w:r>
+          <w:rPr>
+            <w:rStyle w:val="Hyperlink"/>
+            <w:noProof/>
+          </w:rPr>
+          <w:t>Figura 17 - Inserir Notas / Faltas</w:t>
+        </w:r>
+        <w:r>
+          <w:rPr>
+            <w:noProof/>
+            <w:webHidden/>
+          </w:rPr>
+          <w:tab/>
+        </w:r>
+        <w:r>
+          <w:rPr>
+            <w:noProof/>
+            <w:webHidden/>
+          </w:rPr>
+          <w:fldChar w:fldCharType="begin"/>
+        </w:r>
+        <w:r>
+          <w:rPr>
+            <w:noProof/>
+            <w:webHidden/>
+          </w:rPr>
+          <w:instrText xml:space="preserve"> PAGEREF _Toc417539037 \h </w:instrText>
+        </w:r>
+        <w:r>
+          <w:rPr>
+            <w:noProof/>
+            <w:webHidden/>
+          </w:rPr>
+        </w:r>
+        <w:r>
+          <w:rPr>
+            <w:noProof/>
+            <w:webHidden/>
+          </w:rPr>
+          <w:fldChar w:fldCharType="separate"/>
+        </w:r>
+        <w:r>
+          <w:rPr>
+            <w:noProof/>
+            <w:webHidden/>
+          </w:rPr>
           <w:t>84</w:t>
+        </w:r>
+        <w:r>
+          <w:rPr>
+            <w:noProof/>
+            <w:webHidden/>
+          </w:rPr>
+          <w:fldChar w:fldCharType="end"/>
+        </w:r>
+      </w:hyperlink>
+    </w:p>
+    <w:p>
+      <w:pPr>
+        <w:pStyle w:val="ndicedeilustraes"/>
+        <w:tabs>
+          <w:tab w:val="right" w:leader="dot" w:pos="9269"/>
+        </w:tabs>
+        <w:rPr>
+          <w:rFonts w:asciiTheme="minorHAnsi" w:eastAsiaTheme="minorEastAsia" w:hAnsiTheme="minorHAnsi" w:cstheme="minorBidi"/>
+          <w:noProof/>
+          <w:sz w:val="22"/>
+          <w:szCs w:val="22"/>
+        </w:rPr>
+      </w:pPr>
+      <w:hyperlink w:anchor="_Toc417539038" w:history="1">
+        <w:r>
+          <w:rPr>
+            <w:rStyle w:val="Hyperlink"/>
+            <w:noProof/>
+          </w:rPr>
+          <w:t>Figura 18-Arquitetura do Sistema</w:t>
+        </w:r>
+        <w:r>
+          <w:rPr>
+            <w:noProof/>
+            <w:webHidden/>
+          </w:rPr>
+          <w:tab/>
+        </w:r>
+        <w:r>
+          <w:rPr>
+            <w:noProof/>
+            <w:webHidden/>
+          </w:rPr>
+          <w:fldChar w:fldCharType="begin"/>
+        </w:r>
+        <w:r>
+          <w:rPr>
+            <w:noProof/>
+            <w:webHidden/>
+          </w:rPr>
+          <w:instrText xml:space="preserve"> PAGEREF _Toc417539038 \h </w:instrText>
+        </w:r>
+        <w:r>
+          <w:rPr>
+            <w:noProof/>
+            <w:webHidden/>
+          </w:rPr>
+        </w:r>
+        <w:r>
+          <w:rPr>
+            <w:noProof/>
+            <w:webHidden/>
+          </w:rPr>
+          <w:fldChar w:fldCharType="separate"/>
+        </w:r>
+        <w:r>
+          <w:rPr>
+            <w:noProof/>
+            <w:webHidden/>
+          </w:rPr>
+          <w:t>85</w:t>
+        </w:r>
+        <w:r>
+          <w:rPr>
+            <w:noProof/>
+            <w:webHidden/>
+          </w:rPr>
+          <w:fldChar w:fldCharType="end"/>
+        </w:r>
+      </w:hyperlink>
+    </w:p>
+    <w:p>
+      <w:pPr>
+        <w:pStyle w:val="ndicedeilustraes"/>
+        <w:tabs>
+          <w:tab w:val="right" w:leader="dot" w:pos="9269"/>
+        </w:tabs>
+        <w:rPr>
+          <w:rFonts w:asciiTheme="minorHAnsi" w:eastAsiaTheme="minorEastAsia" w:hAnsiTheme="minorHAnsi" w:cstheme="minorBidi"/>
+          <w:noProof/>
+          <w:sz w:val="22"/>
+          <w:szCs w:val="22"/>
+        </w:rPr>
+      </w:pPr>
+      <w:hyperlink w:anchor="_Toc417539039" w:history="1">
+        <w:r>
+          <w:rPr>
+            <w:rStyle w:val="Hyperlink"/>
+            <w:noProof/>
+          </w:rPr>
+          <w:t>Figura 19 - Modelo Lógico de Banco de Dados</w:t>
+        </w:r>
+        <w:r>
+          <w:rPr>
+            <w:noProof/>
+            <w:webHidden/>
+          </w:rPr>
+          <w:tab/>
+        </w:r>
+        <w:r>
+          <w:rPr>
+            <w:noProof/>
+            <w:webHidden/>
+          </w:rPr>
+          <w:fldChar w:fldCharType="begin"/>
+        </w:r>
+        <w:r>
+          <w:rPr>
+            <w:noProof/>
+            <w:webHidden/>
+          </w:rPr>
+          <w:instrText xml:space="preserve"> PAGEREF _Toc417539039 \h </w:instrText>
+        </w:r>
+        <w:r>
+          <w:rPr>
+            <w:noProof/>
+            <w:webHidden/>
+          </w:rPr>
+        </w:r>
+        <w:r>
+          <w:rPr>
+            <w:noProof/>
+            <w:webHidden/>
+          </w:rPr>
+          <w:fldChar w:fldCharType="separate"/>
+        </w:r>
+        <w:r>
+          <w:rPr>
+            <w:noProof/>
+            <w:webHidden/>
+          </w:rPr>
+          <w:t>87</w:t>
         </w:r>
         <w:r>
           <w:rPr>
@@ -9191,31 +9546,6 @@
       </w:r>
       <w:bookmarkEnd w:id="3"/>
     </w:p>
-    <w:p>
-      <w:pPr>
-        <w:rPr>
-          <w:color w:val="FF0000"/>
-        </w:rPr>
-      </w:pPr>
-      <w:r>
-        <w:rPr>
-          <w:color w:val="FF0000"/>
-        </w:rPr>
-        <w:t>[</w:t>
-      </w:r>
-      <w:r>
-        <w:rPr>
-          <w:color w:val="FF0000"/>
-        </w:rPr>
-        <w:t>A nomeação dos Apêndices e/ou Anexos (A, B, C, ...) deve obedecer a ordem em que eles são referenciados no texto</w:t>
-      </w:r>
-      <w:r>
-        <w:rPr>
-          <w:color w:val="FF0000"/>
-        </w:rPr>
-        <w:t>]</w:t>
-      </w:r>
-    </w:p>
     <w:p/>
     <w:p>
       <w:pPr>
@@ -9948,7 +10278,7 @@
         <w:pStyle w:val="Legenda"/>
         <w:keepNext/>
       </w:pPr>
-      <w:bookmarkStart w:id="15" w:name="_Toc417386318"/>
+      <w:bookmarkStart w:id="15" w:name="_Toc417539021"/>
       <w:r>
         <w:t xml:space="preserve">Figura </w:t>
       </w:r>
@@ -10046,7 +10376,7 @@
         <w:pStyle w:val="Legenda"/>
         <w:keepNext/>
       </w:pPr>
-      <w:bookmarkStart w:id="16" w:name="_Toc417386319"/>
+      <w:bookmarkStart w:id="16" w:name="_Toc417539022"/>
       <w:r>
         <w:lastRenderedPageBreak/>
         <w:t xml:space="preserve">Figura </w:t>
@@ -10159,7 +10489,7 @@
         <w:pStyle w:val="Legenda"/>
         <w:keepNext/>
       </w:pPr>
-      <w:bookmarkStart w:id="17" w:name="_Toc417386320"/>
+      <w:bookmarkStart w:id="17" w:name="_Toc417539023"/>
       <w:r>
         <w:lastRenderedPageBreak/>
         <w:t xml:space="preserve">Figura </w:t>
@@ -10252,7 +10582,7 @@
         <w:pStyle w:val="Legenda"/>
         <w:keepNext/>
       </w:pPr>
-      <w:bookmarkStart w:id="18" w:name="_Toc417386321"/>
+      <w:bookmarkStart w:id="18" w:name="_Toc417539024"/>
       <w:r>
         <w:lastRenderedPageBreak/>
         <w:t xml:space="preserve">Figura </w:t>
@@ -10526,7 +10856,13 @@
         <w:t xml:space="preserve"> </w:t>
       </w:r>
       <w:r>
-        <w:t>No Scrum, os projetos são dividos em ciclos (tipicamente mensais) chamados de Sprints. O Sprint representa um Time Box dentro do qual um conjunto de atividades deve ser executado. Metodologias ágeis de desenvolvimento de software são iterativas, ou seja, o trabalho é dividido em iterações, que são chamadas de Sprints no caso do Scrum.</w:t>
+        <w:t>No Scrum, os projetos são divi</w:t>
+      </w:r>
+      <w:r>
+        <w:t>di</w:t>
+      </w:r>
+      <w:r>
+        <w:t>dos em ciclos (tipicamente mensais) chamados de Sprints. O Sprint representa um Time Box dentro do qual um conjunto de atividades deve ser executado. Metodologias ágeis de desenvolvimento de software são iterativas, ou seja, o trabalho é dividido em iterações, que são chamadas de Sprints no caso do Scrum.</w:t>
       </w:r>
     </w:p>
     <w:p>
@@ -10559,7 +10895,7 @@
         <w:pStyle w:val="Legenda"/>
         <w:keepNext/>
       </w:pPr>
-      <w:bookmarkStart w:id="19" w:name="_Toc417386322"/>
+      <w:bookmarkStart w:id="19" w:name="_Toc417539025"/>
       <w:r>
         <w:lastRenderedPageBreak/>
         <w:t xml:space="preserve">Figura </w:t>
@@ -12918,7 +13254,7 @@
         <w:pStyle w:val="Legenda"/>
         <w:keepNext/>
       </w:pPr>
-      <w:bookmarkStart w:id="26" w:name="_Toc417386323"/>
+      <w:bookmarkStart w:id="26" w:name="_Toc417539026"/>
       <w:r>
         <w:lastRenderedPageBreak/>
         <w:t xml:space="preserve">Figura </w:t>
@@ -13829,7 +14165,7 @@
           <v:shape id="_x0000_i1025" type="#_x0000_t75" style="width:461.3pt;height:267.05pt" o:ole="">
             <v:imagedata r:id="rId20" o:title=""/>
           </v:shape>
-          <o:OLEObject Type="Embed" ProgID="Word.Document.12" ShapeID="_x0000_i1025" DrawAspect="Content" ObjectID="_1491128315" r:id="rId21">
+          <o:OLEObject Type="Embed" ProgID="Word.Document.12" ShapeID="_x0000_i1025" DrawAspect="Content" ObjectID="_1491280870" r:id="rId21">
             <o:FieldCodes>\s</o:FieldCodes>
           </o:OLEObject>
         </w:object>
@@ -15255,8 +15591,8 @@
       <w:bookmarkStart w:id="51" w:name="_Toc452813581"/>
       <w:bookmarkStart w:id="52" w:name="_Toc447960005"/>
       <w:bookmarkStart w:id="53" w:name="_Toc18208268"/>
-      <w:bookmarkStart w:id="54" w:name="_Toc436203381"/>
-      <w:bookmarkStart w:id="55" w:name="_Toc417386418"/>
+      <w:bookmarkStart w:id="54" w:name="_Toc417386418"/>
+      <w:bookmarkStart w:id="55" w:name="_Toc436203381"/>
       <w:r>
         <w:rPr>
           <w:lang w:val="fr-FR"/>
@@ -15267,7 +15603,7 @@
       <w:bookmarkEnd w:id="51"/>
       <w:bookmarkEnd w:id="52"/>
       <w:bookmarkEnd w:id="53"/>
-      <w:bookmarkEnd w:id="55"/>
+      <w:bookmarkEnd w:id="54"/>
     </w:p>
     <w:p>
       <w:r>
@@ -15581,7 +15917,7 @@
           <v:shape id="_x0000_i1026" type="#_x0000_t75" style="width:473.85pt;height:563.45pt" o:ole="">
             <v:imagedata r:id="rId23" o:title=""/>
           </v:shape>
-          <o:OLEObject Type="Embed" ProgID="Word.Document.12" ShapeID="_x0000_i1026" DrawAspect="Content" ObjectID="_1491128316" r:id="rId24">
+          <o:OLEObject Type="Embed" ProgID="Word.Document.12" ShapeID="_x0000_i1026" DrawAspect="Content" ObjectID="_1491280871" r:id="rId24">
             <o:FieldCodes>\s</o:FieldCodes>
           </o:OLEObject>
         </w:object>
@@ -15660,7 +15996,7 @@
       <w:bookmarkStart w:id="76" w:name="_Toc436203387"/>
       <w:bookmarkStart w:id="77" w:name="_Toc18208274"/>
       <w:bookmarkStart w:id="78" w:name="_Toc417386422"/>
-      <w:bookmarkEnd w:id="54"/>
+      <w:bookmarkEnd w:id="55"/>
       <w:r>
         <w:t xml:space="preserve">Visão </w:t>
       </w:r>
@@ -15906,7 +16242,7 @@
           <v:shape id="_x0000_i1027" type="#_x0000_t75" style="width:464.65pt;height:180pt" o:ole="">
             <v:imagedata r:id="rId25" o:title=""/>
           </v:shape>
-          <o:OLEObject Type="Embed" ProgID="Word.Document.12" ShapeID="_x0000_i1027" DrawAspect="Content" ObjectID="_1491128317" r:id="rId26">
+          <o:OLEObject Type="Embed" ProgID="Word.Document.12" ShapeID="_x0000_i1027" DrawAspect="Content" ObjectID="_1491280872" r:id="rId26">
             <o:FieldCodes>\s</o:FieldCodes>
           </o:OLEObject>
         </w:object>
@@ -16315,7 +16651,7 @@
         <w:pStyle w:val="Legenda"/>
         <w:keepNext/>
       </w:pPr>
-      <w:bookmarkStart w:id="121" w:name="_Toc417386324"/>
+      <w:bookmarkStart w:id="121" w:name="_Toc417539027"/>
       <w:r>
         <w:lastRenderedPageBreak/>
         <w:t xml:space="preserve">Figura </w:t>
@@ -16360,7 +16696,7 @@
                     <a:blip r:embed="rId27">
                       <a:extLst>
                         <a:ext uri="{28A0092B-C50C-407E-A947-70E740481C1C}">
-                          <a14:useLocalDpi xmlns="" xmlns:wpc="http://schemas.microsoft.com/office/word/2010/wordprocessingCanvas" xmlns:mc="http://schemas.openxmlformats.org/markup-compatibility/2006" xmlns:o="urn:schemas-microsoft-com:office:office" xmlns:v="urn:schemas-microsoft-com:vml" xmlns:wp14="http://schemas.microsoft.com/office/word/2010/wordprocessingDrawing" xmlns:w10="urn:schemas-microsoft-com:office:word" xmlns:w="http://schemas.openxmlformats.org/wordprocessingml/2006/main" xmlns:w14="http://schemas.microsoft.com/office/word/2010/wordml" xmlns:w15="http://schemas.microsoft.com/office/word/2012/wordml" xmlns:wpg="http://schemas.microsoft.com/office/word/2010/wordprocessingGroup" xmlns:wpi="http://schemas.microsoft.com/office/word/2010/wordprocessingInk" xmlns:wps="http://schemas.microsoft.com/office/word/2010/wordprocessingShape" xmlns:a14="http://schemas.microsoft.com/office/drawing/2010/main" xmlns:arto="http://schemas.microsoft.com/office/word/2006/arto" val="0"/>
+                          <a14:useLocalDpi xmlns:arto="http://schemas.microsoft.com/office/word/2006/arto" xmlns:a14="http://schemas.microsoft.com/office/drawing/2010/main" xmlns:wps="http://schemas.microsoft.com/office/word/2010/wordprocessingShape" xmlns:wpi="http://schemas.microsoft.com/office/word/2010/wordprocessingInk" xmlns:wpg="http://schemas.microsoft.com/office/word/2010/wordprocessingGroup" xmlns:w15="http://schemas.microsoft.com/office/word/2012/wordml" xmlns:w14="http://schemas.microsoft.com/office/word/2010/wordml" xmlns:w="http://schemas.openxmlformats.org/wordprocessingml/2006/main" xmlns:w10="urn:schemas-microsoft-com:office:word" xmlns:wp14="http://schemas.microsoft.com/office/word/2010/wordprocessingDrawing" xmlns:v="urn:schemas-microsoft-com:vml" xmlns:o="urn:schemas-microsoft-com:office:office" xmlns:mc="http://schemas.openxmlformats.org/markup-compatibility/2006" xmlns:wpc="http://schemas.microsoft.com/office/word/2010/wordprocessingCanvas" xmlns="" val="0"/>
                         </a:ext>
                       </a:extLst>
                     </a:blip>
@@ -16390,7 +16726,7 @@
         <w:pStyle w:val="Legenda"/>
         <w:keepNext/>
       </w:pPr>
-      <w:bookmarkStart w:id="122" w:name="_Toc417386325"/>
+      <w:bookmarkStart w:id="122" w:name="_Toc417539028"/>
       <w:r>
         <w:lastRenderedPageBreak/>
         <w:t xml:space="preserve">Figura </w:t>
@@ -16435,7 +16771,7 @@
                     <a:blip r:embed="rId28">
                       <a:extLst>
                         <a:ext uri="{28A0092B-C50C-407E-A947-70E740481C1C}">
-                          <a14:useLocalDpi xmlns="" xmlns:wpc="http://schemas.microsoft.com/office/word/2010/wordprocessingCanvas" xmlns:mc="http://schemas.openxmlformats.org/markup-compatibility/2006" xmlns:o="urn:schemas-microsoft-com:office:office" xmlns:v="urn:schemas-microsoft-com:vml" xmlns:wp14="http://schemas.microsoft.com/office/word/2010/wordprocessingDrawing" xmlns:w10="urn:schemas-microsoft-com:office:word" xmlns:w="http://schemas.openxmlformats.org/wordprocessingml/2006/main" xmlns:w14="http://schemas.microsoft.com/office/word/2010/wordml" xmlns:w15="http://schemas.microsoft.com/office/word/2012/wordml" xmlns:wpg="http://schemas.microsoft.com/office/word/2010/wordprocessingGroup" xmlns:wpi="http://schemas.microsoft.com/office/word/2010/wordprocessingInk" xmlns:wps="http://schemas.microsoft.com/office/word/2010/wordprocessingShape" xmlns:a14="http://schemas.microsoft.com/office/drawing/2010/main" xmlns:arto="http://schemas.microsoft.com/office/word/2006/arto" val="0"/>
+                          <a14:useLocalDpi xmlns:arto="http://schemas.microsoft.com/office/word/2006/arto" xmlns:a14="http://schemas.microsoft.com/office/drawing/2010/main" xmlns:wps="http://schemas.microsoft.com/office/word/2010/wordprocessingShape" xmlns:wpi="http://schemas.microsoft.com/office/word/2010/wordprocessingInk" xmlns:wpg="http://schemas.microsoft.com/office/word/2010/wordprocessingGroup" xmlns:w15="http://schemas.microsoft.com/office/word/2012/wordml" xmlns:w14="http://schemas.microsoft.com/office/word/2010/wordml" xmlns:w="http://schemas.openxmlformats.org/wordprocessingml/2006/main" xmlns:w10="urn:schemas-microsoft-com:office:word" xmlns:wp14="http://schemas.microsoft.com/office/word/2010/wordprocessingDrawing" xmlns:v="urn:schemas-microsoft-com:vml" xmlns:o="urn:schemas-microsoft-com:office:office" xmlns:mc="http://schemas.openxmlformats.org/markup-compatibility/2006" xmlns:wpc="http://schemas.microsoft.com/office/word/2010/wordprocessingCanvas" xmlns="" val="0"/>
                         </a:ext>
                       </a:extLst>
                     </a:blip>
@@ -16464,7 +16800,7 @@
         <w:pStyle w:val="Legenda"/>
         <w:keepNext/>
       </w:pPr>
-      <w:bookmarkStart w:id="123" w:name="_Toc417386326"/>
+      <w:bookmarkStart w:id="123" w:name="_Toc417539029"/>
       <w:r>
         <w:lastRenderedPageBreak/>
         <w:t xml:space="preserve">Figura </w:t>
@@ -16509,7 +16845,7 @@
                     <a:blip r:embed="rId29">
                       <a:extLst>
                         <a:ext uri="{28A0092B-C50C-407E-A947-70E740481C1C}">
-                          <a14:useLocalDpi xmlns="" xmlns:wpc="http://schemas.microsoft.com/office/word/2010/wordprocessingCanvas" xmlns:mc="http://schemas.openxmlformats.org/markup-compatibility/2006" xmlns:o="urn:schemas-microsoft-com:office:office" xmlns:v="urn:schemas-microsoft-com:vml" xmlns:wp14="http://schemas.microsoft.com/office/word/2010/wordprocessingDrawing" xmlns:w10="urn:schemas-microsoft-com:office:word" xmlns:w="http://schemas.openxmlformats.org/wordprocessingml/2006/main" xmlns:w14="http://schemas.microsoft.com/office/word/2010/wordml" xmlns:w15="http://schemas.microsoft.com/office/word/2012/wordml" xmlns:wpg="http://schemas.microsoft.com/office/word/2010/wordprocessingGroup" xmlns:wpi="http://schemas.microsoft.com/office/word/2010/wordprocessingInk" xmlns:wps="http://schemas.microsoft.com/office/word/2010/wordprocessingShape" xmlns:a14="http://schemas.microsoft.com/office/drawing/2010/main" xmlns:arto="http://schemas.microsoft.com/office/word/2006/arto" val="0"/>
+                          <a14:useLocalDpi xmlns:arto="http://schemas.microsoft.com/office/word/2006/arto" xmlns:a14="http://schemas.microsoft.com/office/drawing/2010/main" xmlns:wps="http://schemas.microsoft.com/office/word/2010/wordprocessingShape" xmlns:wpi="http://schemas.microsoft.com/office/word/2010/wordprocessingInk" xmlns:wpg="http://schemas.microsoft.com/office/word/2010/wordprocessingGroup" xmlns:w15="http://schemas.microsoft.com/office/word/2012/wordml" xmlns:w14="http://schemas.microsoft.com/office/word/2010/wordml" xmlns:w="http://schemas.openxmlformats.org/wordprocessingml/2006/main" xmlns:w10="urn:schemas-microsoft-com:office:word" xmlns:wp14="http://schemas.microsoft.com/office/word/2010/wordprocessingDrawing" xmlns:v="urn:schemas-microsoft-com:vml" xmlns:o="urn:schemas-microsoft-com:office:office" xmlns:mc="http://schemas.openxmlformats.org/markup-compatibility/2006" xmlns:wpc="http://schemas.microsoft.com/office/word/2010/wordprocessingCanvas" xmlns="" val="0"/>
                         </a:ext>
                       </a:extLst>
                     </a:blip>
@@ -16538,7 +16874,7 @@
         <w:pStyle w:val="Legenda"/>
         <w:keepNext/>
       </w:pPr>
-      <w:bookmarkStart w:id="124" w:name="_Toc417386327"/>
+      <w:bookmarkStart w:id="124" w:name="_Toc417539030"/>
       <w:r>
         <w:lastRenderedPageBreak/>
         <w:t xml:space="preserve">Figura </w:t>
@@ -16583,7 +16919,7 @@
                     <a:blip r:embed="rId30">
                       <a:extLst>
                         <a:ext uri="{28A0092B-C50C-407E-A947-70E740481C1C}">
-                          <a14:useLocalDpi xmlns="" xmlns:wpc="http://schemas.microsoft.com/office/word/2010/wordprocessingCanvas" xmlns:mc="http://schemas.openxmlformats.org/markup-compatibility/2006" xmlns:o="urn:schemas-microsoft-com:office:office" xmlns:v="urn:schemas-microsoft-com:vml" xmlns:wp14="http://schemas.microsoft.com/office/word/2010/wordprocessingDrawing" xmlns:w10="urn:schemas-microsoft-com:office:word" xmlns:w="http://schemas.openxmlformats.org/wordprocessingml/2006/main" xmlns:w14="http://schemas.microsoft.com/office/word/2010/wordml" xmlns:w15="http://schemas.microsoft.com/office/word/2012/wordml" xmlns:wpg="http://schemas.microsoft.com/office/word/2010/wordprocessingGroup" xmlns:wpi="http://schemas.microsoft.com/office/word/2010/wordprocessingInk" xmlns:wps="http://schemas.microsoft.com/office/word/2010/wordprocessingShape" xmlns:a14="http://schemas.microsoft.com/office/drawing/2010/main" xmlns:arto="http://schemas.microsoft.com/office/word/2006/arto" val="0"/>
+                          <a14:useLocalDpi xmlns:arto="http://schemas.microsoft.com/office/word/2006/arto" xmlns:a14="http://schemas.microsoft.com/office/drawing/2010/main" xmlns:wps="http://schemas.microsoft.com/office/word/2010/wordprocessingShape" xmlns:wpi="http://schemas.microsoft.com/office/word/2010/wordprocessingInk" xmlns:wpg="http://schemas.microsoft.com/office/word/2010/wordprocessingGroup" xmlns:w15="http://schemas.microsoft.com/office/word/2012/wordml" xmlns:w14="http://schemas.microsoft.com/office/word/2010/wordml" xmlns:w="http://schemas.openxmlformats.org/wordprocessingml/2006/main" xmlns:w10="urn:schemas-microsoft-com:office:word" xmlns:wp14="http://schemas.microsoft.com/office/word/2010/wordprocessingDrawing" xmlns:v="urn:schemas-microsoft-com:vml" xmlns:o="urn:schemas-microsoft-com:office:office" xmlns:mc="http://schemas.openxmlformats.org/markup-compatibility/2006" xmlns:wpc="http://schemas.microsoft.com/office/word/2010/wordprocessingCanvas" xmlns="" val="0"/>
                         </a:ext>
                       </a:extLst>
                     </a:blip>
@@ -16612,7 +16948,7 @@
         <w:pStyle w:val="Legenda"/>
         <w:keepNext/>
       </w:pPr>
-      <w:bookmarkStart w:id="125" w:name="_Toc417386328"/>
+      <w:bookmarkStart w:id="125" w:name="_Toc417539031"/>
       <w:r>
         <w:lastRenderedPageBreak/>
         <w:t xml:space="preserve">Figura </w:t>
@@ -16657,7 +16993,7 @@
                     <a:blip r:embed="rId31">
                       <a:extLst>
                         <a:ext uri="{28A0092B-C50C-407E-A947-70E740481C1C}">
-                          <a14:useLocalDpi xmlns="" xmlns:wpc="http://schemas.microsoft.com/office/word/2010/wordprocessingCanvas" xmlns:mc="http://schemas.openxmlformats.org/markup-compatibility/2006" xmlns:o="urn:schemas-microsoft-com:office:office" xmlns:v="urn:schemas-microsoft-com:vml" xmlns:wp14="http://schemas.microsoft.com/office/word/2010/wordprocessingDrawing" xmlns:w10="urn:schemas-microsoft-com:office:word" xmlns:w="http://schemas.openxmlformats.org/wordprocessingml/2006/main" xmlns:w14="http://schemas.microsoft.com/office/word/2010/wordml" xmlns:w15="http://schemas.microsoft.com/office/word/2012/wordml" xmlns:wpg="http://schemas.microsoft.com/office/word/2010/wordprocessingGroup" xmlns:wpi="http://schemas.microsoft.com/office/word/2010/wordprocessingInk" xmlns:wps="http://schemas.microsoft.com/office/word/2010/wordprocessingShape" xmlns:a14="http://schemas.microsoft.com/office/drawing/2010/main" xmlns:arto="http://schemas.microsoft.com/office/word/2006/arto" val="0"/>
+                          <a14:useLocalDpi xmlns:arto="http://schemas.microsoft.com/office/word/2006/arto" xmlns:a14="http://schemas.microsoft.com/office/drawing/2010/main" xmlns:wps="http://schemas.microsoft.com/office/word/2010/wordprocessingShape" xmlns:wpi="http://schemas.microsoft.com/office/word/2010/wordprocessingInk" xmlns:wpg="http://schemas.microsoft.com/office/word/2010/wordprocessingGroup" xmlns:w15="http://schemas.microsoft.com/office/word/2012/wordml" xmlns:w14="http://schemas.microsoft.com/office/word/2010/wordml" xmlns:w="http://schemas.openxmlformats.org/wordprocessingml/2006/main" xmlns:w10="urn:schemas-microsoft-com:office:word" xmlns:wp14="http://schemas.microsoft.com/office/word/2010/wordprocessingDrawing" xmlns:v="urn:schemas-microsoft-com:vml" xmlns:o="urn:schemas-microsoft-com:office:office" xmlns:mc="http://schemas.openxmlformats.org/markup-compatibility/2006" xmlns:wpc="http://schemas.microsoft.com/office/word/2010/wordprocessingCanvas" xmlns="" val="0"/>
                         </a:ext>
                       </a:extLst>
                     </a:blip>
@@ -27395,7 +27731,7 @@
       <w:pPr>
         <w:pStyle w:val="Legenda"/>
       </w:pPr>
-      <w:bookmarkStart w:id="154" w:name="_Toc417386329"/>
+      <w:bookmarkStart w:id="154" w:name="_Toc417539032"/>
       <w:r>
         <w:t xml:space="preserve">Figura </w:t>
       </w:r>
@@ -27517,17 +27853,452 @@
     </w:p>
     <w:p>
       <w:pPr>
+        <w:pStyle w:val="Legenda"/>
+        <w:keepNext/>
+      </w:pPr>
+      <w:bookmarkStart w:id="157" w:name="_Toc417539033"/>
+      <w:r>
+        <w:lastRenderedPageBreak/>
+        <w:t xml:space="preserve">Figura </w:t>
+      </w:r>
+      <w:fldSimple w:instr=" SEQ Figura \* ARABIC ">
+        <w:r>
+          <w:rPr>
+            <w:noProof/>
+          </w:rPr>
+          <w:t>13</w:t>
+        </w:r>
+      </w:fldSimple>
+      <w:r>
+        <w:t xml:space="preserve"> - Login</w:t>
+      </w:r>
+      <w:bookmarkEnd w:id="157"/>
+    </w:p>
+    <w:p>
+      <w:pPr>
+        <w:rPr>
+          <w:color w:val="0000FF"/>
+        </w:rPr>
+      </w:pPr>
+      <w:r>
+        <w:rPr>
+          <w:noProof/>
+          <w:color w:val="0000FF"/>
+        </w:rPr>
+        <w:drawing>
+          <wp:inline distT="0" distB="0" distL="0" distR="0">
+            <wp:extent cx="5940425" cy="3919367"/>
+            <wp:effectExtent l="19050" t="0" r="3175" b="0"/>
+            <wp:docPr id="7" name="Imagem 4" descr="C:\Users\Diney\Desktop\Atualização\login.png"/>
+            <wp:cNvGraphicFramePr>
+              <a:graphicFrameLocks xmlns:a="http://schemas.openxmlformats.org/drawingml/2006/main" noChangeAspect="1"/>
+            </wp:cNvGraphicFramePr>
+            <a:graphic xmlns:a="http://schemas.openxmlformats.org/drawingml/2006/main">
+              <a:graphicData uri="http://schemas.openxmlformats.org/drawingml/2006/picture">
+                <pic:pic xmlns:pic="http://schemas.openxmlformats.org/drawingml/2006/picture">
+                  <pic:nvPicPr>
+                    <pic:cNvPr id="0" name="Picture 4" descr="C:\Users\Diney\Desktop\Atualização\login.png"/>
+                    <pic:cNvPicPr>
+                      <a:picLocks noChangeAspect="1" noChangeArrowheads="1"/>
+                    </pic:cNvPicPr>
+                  </pic:nvPicPr>
+                  <pic:blipFill>
+                    <a:blip r:embed="rId33"/>
+                    <a:srcRect/>
+                    <a:stretch>
+                      <a:fillRect/>
+                    </a:stretch>
+                  </pic:blipFill>
+                  <pic:spPr bwMode="auto">
+                    <a:xfrm>
+                      <a:off x="0" y="0"/>
+                      <a:ext cx="5940425" cy="3919367"/>
+                    </a:xfrm>
+                    <a:prstGeom prst="rect">
+                      <a:avLst/>
+                    </a:prstGeom>
+                    <a:noFill/>
+                    <a:ln w="9525">
+                      <a:noFill/>
+                      <a:miter lim="800000"/>
+                      <a:headEnd/>
+                      <a:tailEnd/>
+                    </a:ln>
+                  </pic:spPr>
+                </pic:pic>
+              </a:graphicData>
+            </a:graphic>
+          </wp:inline>
+        </w:drawing>
+      </w:r>
+    </w:p>
+    <w:p>
+      <w:pPr>
+        <w:rPr>
+          <w:color w:val="0000FF"/>
+        </w:rPr>
+      </w:pPr>
+    </w:p>
+    <w:p>
+      <w:pPr>
+        <w:pStyle w:val="Legenda"/>
+        <w:keepNext/>
+      </w:pPr>
+      <w:bookmarkStart w:id="158" w:name="_Toc417539034"/>
+      <w:r>
+        <w:t xml:space="preserve">Figura </w:t>
+      </w:r>
+      <w:fldSimple w:instr=" SEQ Figura \* ARABIC ">
+        <w:r>
+          <w:rPr>
+            <w:noProof/>
+          </w:rPr>
+          <w:t>14</w:t>
+        </w:r>
+      </w:fldSimple>
+      <w:r>
+        <w:t xml:space="preserve"> - Home do Aluno</w:t>
+      </w:r>
+      <w:bookmarkEnd w:id="158"/>
+    </w:p>
+    <w:p>
+      <w:pPr>
+        <w:rPr>
+          <w:color w:val="0000FF"/>
+        </w:rPr>
+      </w:pPr>
+      <w:r>
+        <w:rPr>
+          <w:noProof/>
+          <w:color w:val="0000FF"/>
+        </w:rPr>
+        <w:drawing>
+          <wp:inline distT="0" distB="0" distL="0" distR="0">
+            <wp:extent cx="5940425" cy="3919367"/>
+            <wp:effectExtent l="19050" t="0" r="3175" b="0"/>
+            <wp:docPr id="8" name="Imagem 5" descr="C:\Users\Diney\Desktop\Atualização\Home Aluno.png"/>
+            <wp:cNvGraphicFramePr>
+              <a:graphicFrameLocks xmlns:a="http://schemas.openxmlformats.org/drawingml/2006/main" noChangeAspect="1"/>
+            </wp:cNvGraphicFramePr>
+            <a:graphic xmlns:a="http://schemas.openxmlformats.org/drawingml/2006/main">
+              <a:graphicData uri="http://schemas.openxmlformats.org/drawingml/2006/picture">
+                <pic:pic xmlns:pic="http://schemas.openxmlformats.org/drawingml/2006/picture">
+                  <pic:nvPicPr>
+                    <pic:cNvPr id="0" name="Picture 5" descr="C:\Users\Diney\Desktop\Atualização\Home Aluno.png"/>
+                    <pic:cNvPicPr>
+                      <a:picLocks noChangeAspect="1" noChangeArrowheads="1"/>
+                    </pic:cNvPicPr>
+                  </pic:nvPicPr>
+                  <pic:blipFill>
+                    <a:blip r:embed="rId34"/>
+                    <a:srcRect/>
+                    <a:stretch>
+                      <a:fillRect/>
+                    </a:stretch>
+                  </pic:blipFill>
+                  <pic:spPr bwMode="auto">
+                    <a:xfrm>
+                      <a:off x="0" y="0"/>
+                      <a:ext cx="5940425" cy="3919367"/>
+                    </a:xfrm>
+                    <a:prstGeom prst="rect">
+                      <a:avLst/>
+                    </a:prstGeom>
+                    <a:noFill/>
+                    <a:ln w="9525">
+                      <a:noFill/>
+                      <a:miter lim="800000"/>
+                      <a:headEnd/>
+                      <a:tailEnd/>
+                    </a:ln>
+                  </pic:spPr>
+                </pic:pic>
+              </a:graphicData>
+            </a:graphic>
+          </wp:inline>
+        </w:drawing>
+      </w:r>
+    </w:p>
+    <w:p>
+      <w:pPr>
+        <w:rPr>
+          <w:color w:val="0000FF"/>
+        </w:rPr>
+      </w:pPr>
+    </w:p>
+    <w:p>
+      <w:pPr>
+        <w:pStyle w:val="Legenda"/>
+        <w:keepNext/>
+      </w:pPr>
+      <w:bookmarkStart w:id="159" w:name="_Toc417539035"/>
+      <w:r>
+        <w:t xml:space="preserve">Figura </w:t>
+      </w:r>
+      <w:fldSimple w:instr=" SEQ Figura \* ARABIC ">
+        <w:r>
+          <w:rPr>
+            <w:noProof/>
+          </w:rPr>
+          <w:t>15</w:t>
+        </w:r>
+      </w:fldSimple>
+      <w:r>
+        <w:t xml:space="preserve"> - Criar Boletim</w:t>
+      </w:r>
+      <w:bookmarkEnd w:id="159"/>
+    </w:p>
+    <w:p>
+      <w:pPr>
+        <w:rPr>
+          <w:color w:val="0000FF"/>
+        </w:rPr>
+      </w:pPr>
+      <w:r>
+        <w:rPr>
+          <w:noProof/>
+          <w:color w:val="0000FF"/>
+        </w:rPr>
+        <w:drawing>
+          <wp:inline distT="0" distB="0" distL="0" distR="0">
+            <wp:extent cx="5940425" cy="3741974"/>
+            <wp:effectExtent l="19050" t="0" r="3175" b="0"/>
+            <wp:docPr id="13" name="Imagem 6" descr="C:\Users\Diney\Desktop\Atualização\Criar Boletim.png"/>
+            <wp:cNvGraphicFramePr>
+              <a:graphicFrameLocks xmlns:a="http://schemas.openxmlformats.org/drawingml/2006/main" noChangeAspect="1"/>
+            </wp:cNvGraphicFramePr>
+            <a:graphic xmlns:a="http://schemas.openxmlformats.org/drawingml/2006/main">
+              <a:graphicData uri="http://schemas.openxmlformats.org/drawingml/2006/picture">
+                <pic:pic xmlns:pic="http://schemas.openxmlformats.org/drawingml/2006/picture">
+                  <pic:nvPicPr>
+                    <pic:cNvPr id="0" name="Picture 6" descr="C:\Users\Diney\Desktop\Atualização\Criar Boletim.png"/>
+                    <pic:cNvPicPr>
+                      <a:picLocks noChangeAspect="1" noChangeArrowheads="1"/>
+                    </pic:cNvPicPr>
+                  </pic:nvPicPr>
+                  <pic:blipFill>
+                    <a:blip r:embed="rId35"/>
+                    <a:srcRect/>
+                    <a:stretch>
+                      <a:fillRect/>
+                    </a:stretch>
+                  </pic:blipFill>
+                  <pic:spPr bwMode="auto">
+                    <a:xfrm>
+                      <a:off x="0" y="0"/>
+                      <a:ext cx="5940425" cy="3741974"/>
+                    </a:xfrm>
+                    <a:prstGeom prst="rect">
+                      <a:avLst/>
+                    </a:prstGeom>
+                    <a:noFill/>
+                    <a:ln w="9525">
+                      <a:noFill/>
+                      <a:miter lim="800000"/>
+                      <a:headEnd/>
+                      <a:tailEnd/>
+                    </a:ln>
+                  </pic:spPr>
+                </pic:pic>
+              </a:graphicData>
+            </a:graphic>
+          </wp:inline>
+        </w:drawing>
+      </w:r>
+    </w:p>
+    <w:p>
+      <w:pPr>
+        <w:rPr>
+          <w:color w:val="0000FF"/>
+        </w:rPr>
+      </w:pPr>
+    </w:p>
+    <w:p>
+      <w:pPr>
+        <w:pStyle w:val="Legenda"/>
+        <w:keepNext/>
+      </w:pPr>
+      <w:bookmarkStart w:id="160" w:name="_Toc417539036"/>
+      <w:r>
+        <w:t xml:space="preserve">Figura </w:t>
+      </w:r>
+      <w:fldSimple w:instr=" SEQ Figura \* ARABIC ">
+        <w:r>
+          <w:rPr>
+            <w:noProof/>
+          </w:rPr>
+          <w:t>16</w:t>
+        </w:r>
+      </w:fldSimple>
+      <w:r>
+        <w:t xml:space="preserve"> - Cadastrar Ocorrência</w:t>
+      </w:r>
+      <w:bookmarkEnd w:id="160"/>
+    </w:p>
+    <w:p>
+      <w:pPr>
+        <w:rPr>
+          <w:color w:val="0000FF"/>
+        </w:rPr>
+      </w:pPr>
+      <w:r>
+        <w:rPr>
+          <w:noProof/>
+          <w:color w:val="0000FF"/>
+        </w:rPr>
+        <w:drawing>
+          <wp:inline distT="0" distB="0" distL="0" distR="0">
+            <wp:extent cx="5940425" cy="3737612"/>
+            <wp:effectExtent l="19050" t="0" r="3175" b="0"/>
+            <wp:docPr id="16" name="Imagem 7" descr="C:\Users\Diney\Desktop\Atualização\Cadastrar Ocorrência.png"/>
+            <wp:cNvGraphicFramePr>
+              <a:graphicFrameLocks xmlns:a="http://schemas.openxmlformats.org/drawingml/2006/main" noChangeAspect="1"/>
+            </wp:cNvGraphicFramePr>
+            <a:graphic xmlns:a="http://schemas.openxmlformats.org/drawingml/2006/main">
+              <a:graphicData uri="http://schemas.openxmlformats.org/drawingml/2006/picture">
+                <pic:pic xmlns:pic="http://schemas.openxmlformats.org/drawingml/2006/picture">
+                  <pic:nvPicPr>
+                    <pic:cNvPr id="0" name="Picture 7" descr="C:\Users\Diney\Desktop\Atualização\Cadastrar Ocorrência.png"/>
+                    <pic:cNvPicPr>
+                      <a:picLocks noChangeAspect="1" noChangeArrowheads="1"/>
+                    </pic:cNvPicPr>
+                  </pic:nvPicPr>
+                  <pic:blipFill>
+                    <a:blip r:embed="rId36"/>
+                    <a:srcRect/>
+                    <a:stretch>
+                      <a:fillRect/>
+                    </a:stretch>
+                  </pic:blipFill>
+                  <pic:spPr bwMode="auto">
+                    <a:xfrm>
+                      <a:off x="0" y="0"/>
+                      <a:ext cx="5940425" cy="3737612"/>
+                    </a:xfrm>
+                    <a:prstGeom prst="rect">
+                      <a:avLst/>
+                    </a:prstGeom>
+                    <a:noFill/>
+                    <a:ln w="9525">
+                      <a:noFill/>
+                      <a:miter lim="800000"/>
+                      <a:headEnd/>
+                      <a:tailEnd/>
+                    </a:ln>
+                  </pic:spPr>
+                </pic:pic>
+              </a:graphicData>
+            </a:graphic>
+          </wp:inline>
+        </w:drawing>
+      </w:r>
+    </w:p>
+    <w:p>
+      <w:pPr>
+        <w:rPr>
+          <w:color w:val="0000FF"/>
+        </w:rPr>
+      </w:pPr>
+    </w:p>
+    <w:p>
+      <w:pPr>
+        <w:pStyle w:val="Legenda"/>
+        <w:keepNext/>
+      </w:pPr>
+      <w:bookmarkStart w:id="161" w:name="_Toc417539037"/>
+      <w:r>
+        <w:t xml:space="preserve">Figura </w:t>
+      </w:r>
+      <w:fldSimple w:instr=" SEQ Figura \* ARABIC ">
+        <w:r>
+          <w:rPr>
+            <w:noProof/>
+          </w:rPr>
+          <w:t>17</w:t>
+        </w:r>
+      </w:fldSimple>
+      <w:r>
+        <w:t xml:space="preserve"> - Inserir Notas / Faltas</w:t>
+      </w:r>
+      <w:bookmarkEnd w:id="161"/>
+    </w:p>
+    <w:p>
+      <w:pPr>
+        <w:rPr>
+          <w:color w:val="0000FF"/>
+        </w:rPr>
+      </w:pPr>
+      <w:r>
+        <w:rPr>
+          <w:noProof/>
+          <w:color w:val="0000FF"/>
+        </w:rPr>
+        <w:drawing>
+          <wp:inline distT="0" distB="0" distL="0" distR="0">
+            <wp:extent cx="5940425" cy="3919367"/>
+            <wp:effectExtent l="19050" t="0" r="3175" b="0"/>
+            <wp:docPr id="17" name="Imagem 8" descr="C:\Users\Diney\Desktop\Atualização\Inserir Notas e Faltas.png"/>
+            <wp:cNvGraphicFramePr>
+              <a:graphicFrameLocks xmlns:a="http://schemas.openxmlformats.org/drawingml/2006/main" noChangeAspect="1"/>
+            </wp:cNvGraphicFramePr>
+            <a:graphic xmlns:a="http://schemas.openxmlformats.org/drawingml/2006/main">
+              <a:graphicData uri="http://schemas.openxmlformats.org/drawingml/2006/picture">
+                <pic:pic xmlns:pic="http://schemas.openxmlformats.org/drawingml/2006/picture">
+                  <pic:nvPicPr>
+                    <pic:cNvPr id="0" name="Picture 8" descr="C:\Users\Diney\Desktop\Atualização\Inserir Notas e Faltas.png"/>
+                    <pic:cNvPicPr>
+                      <a:picLocks noChangeAspect="1" noChangeArrowheads="1"/>
+                    </pic:cNvPicPr>
+                  </pic:nvPicPr>
+                  <pic:blipFill>
+                    <a:blip r:embed="rId37"/>
+                    <a:srcRect/>
+                    <a:stretch>
+                      <a:fillRect/>
+                    </a:stretch>
+                  </pic:blipFill>
+                  <pic:spPr bwMode="auto">
+                    <a:xfrm>
+                      <a:off x="0" y="0"/>
+                      <a:ext cx="5940425" cy="3919367"/>
+                    </a:xfrm>
+                    <a:prstGeom prst="rect">
+                      <a:avLst/>
+                    </a:prstGeom>
+                    <a:noFill/>
+                    <a:ln w="9525">
+                      <a:noFill/>
+                      <a:miter lim="800000"/>
+                      <a:headEnd/>
+                      <a:tailEnd/>
+                    </a:ln>
+                  </pic:spPr>
+                </pic:pic>
+              </a:graphicData>
+            </a:graphic>
+          </wp:inline>
+        </w:drawing>
+      </w:r>
+    </w:p>
+    <w:p>
+      <w:pPr>
+        <w:rPr>
+          <w:color w:val="0000FF"/>
+        </w:rPr>
+      </w:pPr>
+    </w:p>
+    <w:p>
+      <w:pPr>
         <w:pStyle w:val="Ttulo2"/>
         <w:rPr>
           <w:lang w:val="fr-FR"/>
         </w:rPr>
       </w:pPr>
-      <w:bookmarkStart w:id="157" w:name="_Toc417386432"/>
+      <w:bookmarkStart w:id="162" w:name="_Toc417386432"/>
       <w:r>
         <w:rPr>
           <w:lang w:val="fr-FR"/>
         </w:rPr>
-        <w:lastRenderedPageBreak/>
         <w:t xml:space="preserve">Produtos da Etapa de </w:t>
       </w:r>
       <w:r>
@@ -27537,7 +28308,7 @@
         </w:rPr>
         <w:t>DESIGN</w:t>
       </w:r>
-      <w:bookmarkEnd w:id="157"/>
+      <w:bookmarkEnd w:id="162"/>
     </w:p>
     <w:p>
       <w:pPr>
@@ -27574,11 +28345,11 @@
       <w:pPr>
         <w:pStyle w:val="Ttulo3"/>
       </w:pPr>
-      <w:bookmarkStart w:id="158" w:name="_Toc417386433"/>
+      <w:bookmarkStart w:id="163" w:name="_Toc417386433"/>
       <w:r>
         <w:t>Arquitetura do Sistema</w:t>
       </w:r>
-      <w:bookmarkEnd w:id="158"/>
+      <w:bookmarkEnd w:id="163"/>
     </w:p>
     <w:p>
       <w:pPr>
@@ -27724,6 +28495,7 @@
         <w:rPr>
           <w:color w:val="0000FF"/>
         </w:rPr>
+        <w:lastRenderedPageBreak/>
         <w:t>Toda Figura ou Tabela deve ser precedida de texto explicativo onde ela é mencionada. Não é permitido inclusão de Figuras ou Tabelas sem referencia no texto.</w:t>
       </w:r>
     </w:p>
@@ -27734,9 +28506,9 @@
           <w:color w:val="0000FF"/>
         </w:rPr>
       </w:pPr>
-      <w:bookmarkStart w:id="159" w:name="_Toc325805957"/>
-      <w:bookmarkStart w:id="160" w:name="_Toc325900117"/>
-      <w:bookmarkStart w:id="161" w:name="_Toc325902241"/>
+      <w:bookmarkStart w:id="164" w:name="_Toc325805957"/>
+      <w:bookmarkStart w:id="165" w:name="_Toc325900117"/>
+      <w:bookmarkStart w:id="166" w:name="_Toc325902241"/>
       <w:r>
         <w:rPr>
           <w:color w:val="0000FF"/>
@@ -27766,10 +28538,10 @@
                     <pic:cNvPicPr/>
                   </pic:nvPicPr>
                   <pic:blipFill>
-                    <a:blip r:embed="rId33">
+                    <a:blip r:embed="rId38">
                       <a:extLst>
                         <a:ext uri="{28A0092B-C50C-407E-A947-70E740481C1C}">
-                          <a14:useLocalDpi xmlns="" xmlns:wpc="http://schemas.microsoft.com/office/word/2010/wordprocessingCanvas" xmlns:mc="http://schemas.openxmlformats.org/markup-compatibility/2006" xmlns:o="urn:schemas-microsoft-com:office:office" xmlns:v="urn:schemas-microsoft-com:vml" xmlns:wp14="http://schemas.microsoft.com/office/word/2010/wordprocessingDrawing" xmlns:w10="urn:schemas-microsoft-com:office:word" xmlns:w="http://schemas.openxmlformats.org/wordprocessingml/2006/main" xmlns:w14="http://schemas.microsoft.com/office/word/2010/wordml" xmlns:wpg="http://schemas.microsoft.com/office/word/2010/wordprocessingGroup" xmlns:wpi="http://schemas.microsoft.com/office/word/2010/wordprocessingInk" xmlns:wps="http://schemas.microsoft.com/office/word/2010/wordprocessingShape" xmlns:a14="http://schemas.microsoft.com/office/drawing/2010/main" val="0"/>
+                          <a14:useLocalDpi xmlns:a14="http://schemas.microsoft.com/office/drawing/2010/main" xmlns:wps="http://schemas.microsoft.com/office/word/2010/wordprocessingShape" xmlns:wpi="http://schemas.microsoft.com/office/word/2010/wordprocessingInk" xmlns:wpg="http://schemas.microsoft.com/office/word/2010/wordprocessingGroup" xmlns:w14="http://schemas.microsoft.com/office/word/2010/wordml" xmlns:w="http://schemas.openxmlformats.org/wordprocessingml/2006/main" xmlns:w10="urn:schemas-microsoft-com:office:word" xmlns:wp14="http://schemas.microsoft.com/office/word/2010/wordprocessingDrawing" xmlns:v="urn:schemas-microsoft-com:vml" xmlns:o="urn:schemas-microsoft-com:office:office" xmlns:mc="http://schemas.openxmlformats.org/markup-compatibility/2006" xmlns:wpc="http://schemas.microsoft.com/office/word/2010/wordprocessingCanvas" xmlns="" val="0"/>
                         </a:ext>
                       </a:extLst>
                     </a:blip>
@@ -27820,15 +28592,15 @@
           </wp:inline>
         </w:drawing>
       </w:r>
-      <w:bookmarkEnd w:id="159"/>
-      <w:bookmarkEnd w:id="160"/>
-      <w:bookmarkEnd w:id="161"/>
+      <w:bookmarkEnd w:id="164"/>
+      <w:bookmarkEnd w:id="165"/>
+      <w:bookmarkEnd w:id="166"/>
     </w:p>
     <w:p>
       <w:pPr>
         <w:pStyle w:val="Legenda"/>
       </w:pPr>
-      <w:bookmarkStart w:id="162" w:name="_Toc417386330"/>
+      <w:bookmarkStart w:id="167" w:name="_Toc417539038"/>
       <w:r>
         <w:t xml:space="preserve">Figura </w:t>
       </w:r>
@@ -27837,27 +28609,27 @@
           <w:rPr>
             <w:noProof/>
           </w:rPr>
-          <w:t>13</w:t>
+          <w:t>18</w:t>
         </w:r>
       </w:fldSimple>
       <w:r>
         <w:t>-Arquitetura do Sistema</w:t>
       </w:r>
-      <w:bookmarkEnd w:id="162"/>
+      <w:bookmarkEnd w:id="167"/>
     </w:p>
     <w:p/>
     <w:p>
       <w:pPr>
         <w:pStyle w:val="Ttulo3"/>
       </w:pPr>
-      <w:bookmarkStart w:id="163" w:name="_Toc417386434"/>
+      <w:bookmarkStart w:id="168" w:name="_Toc417386434"/>
       <w:r>
         <w:t>Tecnologias utilizadas</w:t>
       </w:r>
       <w:r>
         <w:t xml:space="preserve"> do Sistema</w:t>
       </w:r>
-      <w:bookmarkEnd w:id="163"/>
+      <w:bookmarkEnd w:id="168"/>
     </w:p>
     <w:p>
       <w:pPr>
@@ -28023,8 +28795,9 @@
       <w:pPr>
         <w:pStyle w:val="Ttulo3"/>
       </w:pPr>
-      <w:bookmarkStart w:id="164" w:name="_Toc417386435"/>
-      <w:r>
+      <w:bookmarkStart w:id="169" w:name="_Toc417386435"/>
+      <w:r>
+        <w:lastRenderedPageBreak/>
         <w:t>Protótipo das T</w:t>
       </w:r>
       <w:r>
@@ -28036,7 +28809,7 @@
       <w:r>
         <w:t xml:space="preserve"> Alta Fidelidade</w:t>
       </w:r>
-      <w:bookmarkEnd w:id="164"/>
+      <w:bookmarkEnd w:id="169"/>
     </w:p>
     <w:p>
       <w:pPr>
@@ -28080,14 +28853,14 @@
       <w:pPr>
         <w:pStyle w:val="Ttulo3"/>
       </w:pPr>
-      <w:bookmarkStart w:id="165" w:name="_Toc417386436"/>
+      <w:bookmarkStart w:id="170" w:name="_Toc417386436"/>
       <w:r>
         <w:t xml:space="preserve">Diagrama de </w:t>
       </w:r>
       <w:r>
         <w:t>Sequencia</w:t>
       </w:r>
-      <w:bookmarkEnd w:id="165"/>
+      <w:bookmarkEnd w:id="170"/>
     </w:p>
     <w:p>
       <w:pPr>
@@ -28137,11 +28910,11 @@
       <w:pPr>
         <w:pStyle w:val="Ttulo3"/>
       </w:pPr>
-      <w:bookmarkStart w:id="166" w:name="_Toc417386437"/>
+      <w:bookmarkStart w:id="171" w:name="_Toc417386437"/>
       <w:r>
         <w:t>Diagrama de Componentes</w:t>
       </w:r>
-      <w:bookmarkEnd w:id="166"/>
+      <w:bookmarkEnd w:id="171"/>
     </w:p>
     <w:p>
       <w:pPr>
@@ -28179,11 +28952,11 @@
       <w:pPr>
         <w:pStyle w:val="Ttulo3"/>
       </w:pPr>
-      <w:bookmarkStart w:id="167" w:name="_Toc417386438"/>
+      <w:bookmarkStart w:id="172" w:name="_Toc417386438"/>
       <w:r>
         <w:t>Diagrama de Atividades</w:t>
       </w:r>
-      <w:bookmarkEnd w:id="167"/>
+      <w:bookmarkEnd w:id="172"/>
     </w:p>
     <w:p>
       <w:pPr>
@@ -28227,12 +29000,11 @@
       <w:pPr>
         <w:pStyle w:val="Ttulo3"/>
       </w:pPr>
-      <w:bookmarkStart w:id="168" w:name="_Toc417386439"/>
-      <w:r>
-        <w:lastRenderedPageBreak/>
+      <w:bookmarkStart w:id="173" w:name="_Toc417386439"/>
+      <w:r>
         <w:t>Projeto do Banco de Dados</w:t>
       </w:r>
-      <w:bookmarkEnd w:id="168"/>
+      <w:bookmarkEnd w:id="173"/>
     </w:p>
     <w:p>
       <w:pPr>
@@ -28356,7 +29128,7 @@
                     </pic:cNvPicPr>
                   </pic:nvPicPr>
                   <pic:blipFill>
-                    <a:blip r:embed="rId34"/>
+                    <a:blip r:embed="rId39"/>
                     <a:srcRect/>
                     <a:stretch>
                       <a:fillRect/>
@@ -28391,7 +29163,7 @@
       <w:pPr>
         <w:pStyle w:val="Legenda"/>
       </w:pPr>
-      <w:bookmarkStart w:id="169" w:name="_Toc417386331"/>
+      <w:bookmarkStart w:id="174" w:name="_Toc417539039"/>
       <w:r>
         <w:t xml:space="preserve">Figura </w:t>
       </w:r>
@@ -28400,7 +29172,7 @@
           <w:rPr>
             <w:noProof/>
           </w:rPr>
-          <w:t>14</w:t>
+          <w:t>19</w:t>
         </w:r>
       </w:fldSimple>
       <w:r>
@@ -28409,7 +29181,7 @@
       <w:r>
         <w:t xml:space="preserve"> de Banco de Dados</w:t>
       </w:r>
-      <w:bookmarkEnd w:id="169"/>
+      <w:bookmarkEnd w:id="174"/>
     </w:p>
     <w:p/>
     <w:p>
@@ -28505,7 +29277,6 @@
           <w:b/>
           <w:i w:val="0"/>
         </w:rPr>
-        <w:lastRenderedPageBreak/>
         <w:t>Dicionário de Dados</w:t>
       </w:r>
     </w:p>
@@ -28557,7 +29328,7 @@
         <w:pStyle w:val="Legenda"/>
         <w:keepNext/>
       </w:pPr>
-      <w:bookmarkStart w:id="170" w:name="_Toc417386374"/>
+      <w:bookmarkStart w:id="175" w:name="_Toc417386374"/>
       <w:r>
         <w:t xml:space="preserve">Tabela </w:t>
       </w:r>
@@ -28591,7 +29362,7 @@
         </w:rPr>
         <w:t>para descrição das Tabelas do Banco de Dados</w:t>
       </w:r>
-      <w:bookmarkEnd w:id="170"/>
+      <w:bookmarkEnd w:id="175"/>
     </w:p>
     <w:tbl>
       <w:tblPr>
@@ -29758,6 +30529,7 @@
                 <w:sz w:val="20"/>
                 <w:szCs w:val="20"/>
               </w:rPr>
+              <w:lastRenderedPageBreak/>
               <w:t>...</w:t>
             </w:r>
           </w:p>
@@ -29971,14 +30743,14 @@
           <w:lang w:val="fr-FR"/>
         </w:rPr>
       </w:pPr>
-      <w:bookmarkStart w:id="171" w:name="_Toc417386440"/>
+      <w:bookmarkStart w:id="176" w:name="_Toc417386440"/>
       <w:r>
         <w:rPr>
           <w:lang w:val="fr-FR"/>
         </w:rPr>
         <w:t>Produtos da Etapa de CODIFICAÇÃO E TESTES</w:t>
       </w:r>
-      <w:bookmarkEnd w:id="171"/>
+      <w:bookmarkEnd w:id="176"/>
     </w:p>
     <w:p>
       <w:pPr>
@@ -30010,11 +30782,11 @@
       <w:pPr>
         <w:pStyle w:val="Ttulo3"/>
       </w:pPr>
-      <w:bookmarkStart w:id="172" w:name="_Toc417386441"/>
+      <w:bookmarkStart w:id="177" w:name="_Toc417386441"/>
       <w:r>
         <w:t>Relação dos Artefatos ou Componentes de Software</w:t>
       </w:r>
-      <w:bookmarkEnd w:id="172"/>
+      <w:bookmarkEnd w:id="177"/>
     </w:p>
     <w:p>
       <w:pPr>
@@ -30095,9 +30867,8 @@
       <w:pPr>
         <w:pStyle w:val="Ttulo3"/>
       </w:pPr>
-      <w:bookmarkStart w:id="173" w:name="_Toc417386442"/>
-      <w:r>
-        <w:lastRenderedPageBreak/>
+      <w:bookmarkStart w:id="178" w:name="_Toc417386442"/>
+      <w:r>
         <w:t xml:space="preserve">Planejamento e Execução </w:t>
       </w:r>
       <w:r>
@@ -30106,7 +30877,7 @@
       <w:r>
         <w:t>Testes Unitários</w:t>
       </w:r>
-      <w:bookmarkEnd w:id="173"/>
+      <w:bookmarkEnd w:id="178"/>
     </w:p>
     <w:p>
       <w:pPr>
@@ -30126,7 +30897,7 @@
         <w:pStyle w:val="Legenda"/>
         <w:keepNext/>
       </w:pPr>
-      <w:bookmarkStart w:id="174" w:name="_Toc417386375"/>
+      <w:bookmarkStart w:id="179" w:name="_Toc417386375"/>
       <w:r>
         <w:t xml:space="preserve">Tabela </w:t>
       </w:r>
@@ -30157,7 +30928,7 @@
       <w:r>
         <w:t>Modelo para Planejamento e Execução dos Testes Unitários</w:t>
       </w:r>
-      <w:bookmarkEnd w:id="174"/>
+      <w:bookmarkEnd w:id="179"/>
     </w:p>
     <w:tbl>
       <w:tblPr>
@@ -33892,14 +34663,14 @@
           <w:lang w:val="fr-FR"/>
         </w:rPr>
       </w:pPr>
-      <w:bookmarkStart w:id="175" w:name="_Toc417386443"/>
+      <w:bookmarkStart w:id="180" w:name="_Toc417386443"/>
       <w:r>
         <w:rPr>
           <w:lang w:val="fr-FR"/>
         </w:rPr>
         <w:t>Produtos da Etapa de TESTES INTEGRADOS</w:t>
       </w:r>
-      <w:bookmarkEnd w:id="175"/>
+      <w:bookmarkEnd w:id="180"/>
     </w:p>
     <w:p>
       <w:pPr>
@@ -33931,7 +34702,7 @@
       <w:pPr>
         <w:pStyle w:val="Ttulo3"/>
       </w:pPr>
-      <w:bookmarkStart w:id="176" w:name="_Toc417386444"/>
+      <w:bookmarkStart w:id="181" w:name="_Toc417386444"/>
       <w:r>
         <w:t>Relação da</w:t>
       </w:r>
@@ -33941,26 +34712,19 @@
       <w:r>
         <w:t>Integrações e Interfaces com outros Sistemas e Aplicativos</w:t>
       </w:r>
-      <w:bookmarkEnd w:id="176"/>
-    </w:p>
-    <w:p>
-      <w:pPr>
-        <w:rPr>
-          <w:color w:val="FF0000"/>
-        </w:rPr>
-      </w:pPr>
-      <w:r>
-        <w:rPr>
-          <w:color w:val="FF0000"/>
-        </w:rPr>
-        <w:t xml:space="preserve">Relacionar em uma tabela todas as Integrações e Interfaces que o Sistema desenvolvido possui com outros Sistemas de Informações ou Aplicativos, como envio de e-mail, envio de SMS, etc, </w:t>
-      </w:r>
-      <w:r>
-        <w:rPr>
-          <w:color w:val="FF0000"/>
-        </w:rPr>
-        <w:lastRenderedPageBreak/>
-        <w:t xml:space="preserve">contendo as </w:t>
+      <w:bookmarkEnd w:id="181"/>
+    </w:p>
+    <w:p>
+      <w:pPr>
+        <w:rPr>
+          <w:color w:val="FF0000"/>
+        </w:rPr>
+      </w:pPr>
+      <w:r>
+        <w:rPr>
+          <w:color w:val="FF0000"/>
+        </w:rPr>
+        <w:t xml:space="preserve">Relacionar em uma tabela todas as Integrações e Interfaces que o Sistema desenvolvido possui com outros Sistemas de Informações ou Aplicativos, como envio de e-mail, envio de SMS, etc, contendo as </w:t>
       </w:r>
       <w:r>
         <w:rPr>
@@ -33992,7 +34756,7 @@
       <w:pPr>
         <w:pStyle w:val="Ttulo3"/>
       </w:pPr>
-      <w:bookmarkStart w:id="177" w:name="_Toc417386445"/>
+      <w:bookmarkStart w:id="182" w:name="_Toc417386445"/>
       <w:r>
         <w:t xml:space="preserve">Planejamento e Execução </w:t>
       </w:r>
@@ -34005,7 +34769,7 @@
       <w:r>
         <w:t>Integrados</w:t>
       </w:r>
-      <w:bookmarkEnd w:id="177"/>
+      <w:bookmarkEnd w:id="182"/>
     </w:p>
     <w:p>
       <w:pPr>
@@ -34110,7 +34874,7 @@
       <w:pPr>
         <w:pStyle w:val="Legenda"/>
       </w:pPr>
-      <w:bookmarkStart w:id="178" w:name="_Toc417386376"/>
+      <w:bookmarkStart w:id="183" w:name="_Toc417386376"/>
       <w:r>
         <w:t xml:space="preserve">Tabela </w:t>
       </w:r>
@@ -34138,7 +34902,7 @@
       <w:r>
         <w:t xml:space="preserve"> - Modelo para Planejamento e Execução dos Testes Integrados</w:t>
       </w:r>
-      <w:bookmarkEnd w:id="178"/>
+      <w:bookmarkEnd w:id="183"/>
     </w:p>
     <w:tbl>
       <w:tblPr>
@@ -35638,7 +36402,7 @@
           <w:sz w:val="28"/>
         </w:rPr>
       </w:pPr>
-      <w:bookmarkStart w:id="179" w:name="_Toc417386446"/>
+      <w:bookmarkStart w:id="184" w:name="_Toc417386446"/>
       <w:r>
         <w:rPr>
           <w:sz w:val="28"/>
@@ -35652,7 +36416,7 @@
         </w:rPr>
         <w:t>mplantação</w:t>
       </w:r>
-      <w:bookmarkEnd w:id="179"/>
+      <w:bookmarkEnd w:id="184"/>
     </w:p>
     <w:p>
       <w:pPr>
@@ -35724,9 +36488,9 @@
           <w:sz w:val="28"/>
         </w:rPr>
       </w:pPr>
-      <w:bookmarkStart w:id="180" w:name="_Toc269327113"/>
-      <w:bookmarkStart w:id="181" w:name="_Toc269327236"/>
-      <w:bookmarkStart w:id="182" w:name="_Toc417386447"/>
+      <w:bookmarkStart w:id="185" w:name="_Toc269327113"/>
+      <w:bookmarkStart w:id="186" w:name="_Toc269327236"/>
+      <w:bookmarkStart w:id="187" w:name="_Toc417386447"/>
       <w:r>
         <w:rPr>
           <w:sz w:val="28"/>
@@ -35734,15 +36498,15 @@
         <w:lastRenderedPageBreak/>
         <w:t>C</w:t>
       </w:r>
-      <w:bookmarkEnd w:id="180"/>
-      <w:bookmarkEnd w:id="181"/>
+      <w:bookmarkEnd w:id="185"/>
+      <w:bookmarkEnd w:id="186"/>
       <w:r>
         <w:rPr>
           <w:sz w:val="28"/>
         </w:rPr>
         <w:t>onclusão</w:t>
       </w:r>
-      <w:bookmarkEnd w:id="182"/>
+      <w:bookmarkEnd w:id="187"/>
     </w:p>
     <w:p>
       <w:pPr>
@@ -35900,7 +36664,7 @@
           <w:sz w:val="28"/>
         </w:rPr>
       </w:pPr>
-      <w:bookmarkStart w:id="183" w:name="_Toc417386448"/>
+      <w:bookmarkStart w:id="188" w:name="_Toc417386448"/>
       <w:r>
         <w:rPr>
           <w:sz w:val="28"/>
@@ -35908,7 +36672,7 @@
         <w:lastRenderedPageBreak/>
         <w:t>Bibliografia</w:t>
       </w:r>
-      <w:bookmarkEnd w:id="183"/>
+      <w:bookmarkEnd w:id="188"/>
     </w:p>
     <w:p>
       <w:pPr>
@@ -36033,9 +36797,9 @@
           <w:color w:val="0000FF"/>
         </w:rPr>
         <w:sectPr>
-          <w:headerReference w:type="default" r:id="rId35"/>
-          <w:footerReference w:type="default" r:id="rId36"/>
-          <w:headerReference w:type="first" r:id="rId37"/>
+          <w:headerReference w:type="default" r:id="rId40"/>
+          <w:footerReference w:type="default" r:id="rId41"/>
+          <w:headerReference w:type="first" r:id="rId42"/>
           <w:pgSz w:w="11907" w:h="16840" w:code="9"/>
           <w:pgMar w:top="1701" w:right="1134" w:bottom="1134" w:left="1418" w:header="1134" w:footer="0" w:gutter="0"/>
           <w:pgNumType w:start="15"/>
@@ -36057,7 +36821,7 @@
           <w:sz w:val="28"/>
         </w:rPr>
       </w:pPr>
-      <w:bookmarkStart w:id="184" w:name="_Toc417386449"/>
+      <w:bookmarkStart w:id="189" w:name="_Toc417386449"/>
       <w:r>
         <w:rPr>
           <w:sz w:val="28"/>
@@ -36086,7 +36850,7 @@
         </w:rPr>
         <w:t>Nome</w:t>
       </w:r>
-      <w:bookmarkEnd w:id="184"/>
+      <w:bookmarkEnd w:id="189"/>
     </w:p>
     <w:p>
       <w:pPr>
@@ -36527,7 +37291,7 @@
           <w:sz w:val="28"/>
         </w:rPr>
       </w:pPr>
-      <w:bookmarkStart w:id="185" w:name="_Toc417386450"/>
+      <w:bookmarkStart w:id="190" w:name="_Toc417386450"/>
       <w:r>
         <w:rPr>
           <w:sz w:val="28"/>
@@ -36549,7 +37313,7 @@
         </w:rPr>
         <w:t>Nome</w:t>
       </w:r>
-      <w:bookmarkEnd w:id="185"/>
+      <w:bookmarkEnd w:id="190"/>
     </w:p>
     <w:p>
       <w:pPr>
@@ -36926,8 +37690,8 @@
     <w:p>
       <w:pPr>
         <w:sectPr>
-          <w:headerReference w:type="first" r:id="rId38"/>
-          <w:footerReference w:type="first" r:id="rId39"/>
+          <w:headerReference w:type="first" r:id="rId43"/>
+          <w:footerReference w:type="first" r:id="rId44"/>
           <w:pgSz w:w="11907" w:h="16840" w:code="9"/>
           <w:pgMar w:top="1701" w:right="1134" w:bottom="1134" w:left="1701" w:header="1134" w:footer="0" w:gutter="0"/>
           <w:cols w:space="720"/>
@@ -36947,7 +37711,7 @@
           <w:sz w:val="28"/>
         </w:rPr>
       </w:pPr>
-      <w:bookmarkStart w:id="186" w:name="_Toc417386451"/>
+      <w:bookmarkStart w:id="191" w:name="_Toc417386451"/>
       <w:r>
         <w:rPr>
           <w:sz w:val="28"/>
@@ -36969,7 +37733,7 @@
         </w:rPr>
         <w:t xml:space="preserve"> - Nome</w:t>
       </w:r>
-      <w:bookmarkEnd w:id="186"/>
+      <w:bookmarkEnd w:id="191"/>
     </w:p>
     <w:p>
       <w:pPr>
@@ -37320,7 +38084,7 @@
           <w:sz w:val="28"/>
         </w:rPr>
       </w:pPr>
-      <w:bookmarkStart w:id="187" w:name="_Toc417386452"/>
+      <w:bookmarkStart w:id="192" w:name="_Toc417386452"/>
       <w:r>
         <w:rPr>
           <w:sz w:val="28"/>
@@ -37342,7 +38106,7 @@
         </w:rPr>
         <w:t xml:space="preserve"> - Nome</w:t>
       </w:r>
-      <w:bookmarkEnd w:id="187"/>
+      <w:bookmarkEnd w:id="192"/>
     </w:p>
     <w:p>
       <w:pPr>
@@ -38036,7 +38800,7 @@
             <w:rPr>
               <w:noProof/>
             </w:rPr>
-            <w:t>16</w:t>
+            <w:t>97</w:t>
           </w:r>
         </w:fldSimple>
       </w:p>
@@ -38076,7 +38840,7 @@
             <w:rPr>
               <w:noProof/>
             </w:rPr>
-            <w:t>93</w:t>
+            <w:t>96</w:t>
           </w:r>
         </w:fldSimple>
       </w:p>

</xml_diff>